<commit_message>
ya no se usa smtp para mails
</commit_message>
<xml_diff>
--- a/Clave mascotas.docx
+++ b/Clave mascotas.docx
@@ -2,6 +2,61 @@
 <file path=word/document.xml><?xml version="1.0" encoding="utf-8"?>
 <w:document xmlns:wpc="http://schemas.microsoft.com/office/word/2010/wordprocessingCanvas" xmlns:cx="http://schemas.microsoft.com/office/drawing/2014/chartex" xmlns:cx1="http://schemas.microsoft.com/office/drawing/2015/9/8/chartex" xmlns:mc="http://schemas.openxmlformats.org/markup-compatibility/2006" xmlns:o="urn:schemas-microsoft-com:office:office" xmlns:r="http://schemas.openxmlformats.org/officeDocument/2006/relationships" xmlns:m="http://schemas.openxmlformats.org/officeDocument/2006/math" xmlns:v="urn:schemas-microsoft-com:vml" xmlns:wp14="http://schemas.microsoft.com/office/word/2010/wordprocessingDrawing" xmlns:wp="http://schemas.openxmlformats.org/drawingml/2006/wordprocessingDrawing" xmlns:w10="urn:schemas-microsoft-com:office:word" xmlns:w="http://schemas.openxmlformats.org/wordprocessingml/2006/main" xmlns:w14="http://schemas.microsoft.com/office/word/2010/wordml" xmlns:w15="http://schemas.microsoft.com/office/word/2012/wordml" xmlns:w16se="http://schemas.microsoft.com/office/word/2015/wordml/symex" xmlns:wpg="http://schemas.microsoft.com/office/word/2010/wordprocessingGroup" xmlns:wpi="http://schemas.microsoft.com/office/word/2010/wordprocessingInk" xmlns:wne="http://schemas.microsoft.com/office/word/2006/wordml" xmlns:wps="http://schemas.microsoft.com/office/word/2010/wordprocessingShape" mc:Ignorable="w14 w15 w16se wp14">
   <w:body>
+    <w:p>
+      <w:pPr>
+        <w:rPr>
+          <w:b/>
+          <w:color w:val="FF0000"/>
+        </w:rPr>
+      </w:pPr>
+      <w:r>
+        <w:rPr>
+          <w:b/>
+          <w:color w:val="FF0000"/>
+        </w:rPr>
+        <w:t xml:space="preserve">Clave  </w:t>
+      </w:r>
+      <w:proofErr w:type="spellStart"/>
+      <w:r>
+        <w:rPr>
+          <w:b/>
+          <w:color w:val="FF0000"/>
+        </w:rPr>
+        <w:t>brevo</w:t>
+      </w:r>
+      <w:proofErr w:type="spellEnd"/>
+      <w:r>
+        <w:rPr>
+          <w:b/>
+          <w:color w:val="FF0000"/>
+        </w:rPr>
+        <w:t xml:space="preserve">, </w:t>
+      </w:r>
+      <w:proofErr w:type="spellStart"/>
+      <w:r>
+        <w:rPr>
+          <w:b/>
+          <w:color w:val="FF0000"/>
+        </w:rPr>
+        <w:t>envio</w:t>
+      </w:r>
+      <w:proofErr w:type="spellEnd"/>
+      <w:r>
+        <w:rPr>
+          <w:b/>
+          <w:color w:val="FF0000"/>
+        </w:rPr>
+        <w:t xml:space="preserve"> de mails </w:t>
+      </w:r>
+    </w:p>
+    <w:p>
+      <w:bookmarkStart w:id="0" w:name="_GoBack"/>
+      <w:r>
+        <w:t>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</w:t>
+      </w:r>
+      <w:bookmarkEnd w:id="0"/>
+    </w:p>
+    <w:p/>
     <w:p>
       <w:r>
         <w:t xml:space="preserve">Clave mascotas </w:t>
@@ -684,6 +739,7 @@
     </w:p>
     <w:p>
       <w:r>
+        <w:lastRenderedPageBreak/>
         <w:t xml:space="preserve">    &amp;</w:t>
       </w:r>
       <w:proofErr w:type="spellStart"/>
@@ -709,14 +765,7 @@
         <w:rPr>
           <w:sz w:val="24"/>
         </w:rPr>
-        <w:t>EAAXWEbgy8BwBQIYuanA6QHKUZCDbS2YgnBApoVgLRl4TZBcmdfZClyDOtyUAVhd5OAyUEwZATbyGv99wotVztOQZCETxonWOJGMS3XCTmZBfzaBNWRpwOPHYKZAwkcCoGPcDJJpiHeCHCn7a447afnYxf04WpLAvJ0wokqWOYwjVrWG9iCCqIKZ</w:t>
-      </w:r>
-      <w:r>
-        <w:rPr>
-          <w:sz w:val="24"/>
-        </w:rPr>
-        <w:lastRenderedPageBreak/>
-        <w:t>ABG9wpj6ZAYy52sDohKxzCed6hVZBk4zgG4boIDJzNJPGZCQmaLukdur4stXu5RwF5tDcIFGoCZBQUNZAtzd8VDsyZCxxYZD</w:t>
+        <w:t>EAAXWEbgy8BwBQIYuanA6QHKUZCDbS2YgnBApoVgLRl4TZBcmdfZClyDOtyUAVhd5OAyUEwZATbyGv99wotVztOQZCETxonWOJGMS3XCTmZBfzaBNWRpwOPHYKZAwkcCoGPcDJJpiHeCHCn7a447afnYxf04WpLAvJ0wokqWOYwjVrWG9iCCqIKZABG9wpj6ZAYy52sDohKxzCed6hVZBk4zgG4boIDJzNJPGZCQmaLukdur4stXu5RwF5tDcIFGoCZBQUNZAtzd8VDsyZCxxYZD</w:t>
       </w:r>
     </w:p>
     <w:p>
@@ -1346,6 +1395,7 @@
           <w:sz w:val="21"/>
           <w:szCs w:val="21"/>
         </w:rPr>
+        <w:lastRenderedPageBreak/>
         <w:t>        }</w:t>
       </w:r>
     </w:p>
@@ -1506,7 +1556,6 @@
           <w:sz w:val="21"/>
           <w:szCs w:val="21"/>
         </w:rPr>
-        <w:lastRenderedPageBreak/>
         <w:t>      "</w:t>
       </w:r>
       <w:proofErr w:type="spellStart"/>
@@ -2229,6 +2278,7 @@
     </w:p>
     <w:p>
       <w:r>
+        <w:lastRenderedPageBreak/>
         <w:t xml:space="preserve">   - Si falta un permiso (por ejemplo `</w:t>
       </w:r>
       <w:proofErr w:type="spellStart"/>
@@ -2264,7 +2314,6 @@
           <w:color w:val="FF0000"/>
           <w:sz w:val="40"/>
         </w:rPr>
-        <w:lastRenderedPageBreak/>
         <w:t xml:space="preserve">Ver lo que tiene Facebook </w:t>
       </w:r>
     </w:p>
@@ -3190,6 +3239,7 @@
         <w:rPr>
           <w:sz w:val="24"/>
         </w:rPr>
+        <w:lastRenderedPageBreak/>
         <w:t>para permisos ir a casos de uso :</w:t>
       </w:r>
     </w:p>
@@ -3560,6 +3610,7 @@
         <w:rPr>
           <w:sz w:val="24"/>
         </w:rPr>
+        <w:lastRenderedPageBreak/>
         <w:t>setx</w:t>
       </w:r>
       <w:proofErr w:type="spellEnd"/>
@@ -3651,14 +3702,7 @@
         <w:rPr>
           <w:sz w:val="24"/>
         </w:rPr>
-        <w:t>EAAXWEbgy8BwBQIYuanA6QHKUZCDbS2YgnBApoVgLRl4TZBcmdfZClyDOtyUAVhd5OAyUEwZATbyGv99wotVztOQZCETxonWOJGMS3XCTmZBfzaBNWRpwOPHYKZAwkcCoGPcDJJpiHeCHCn7a447afnYxf04WpLAvJ0wokqWOYwjVrWG9iCCqIKZABG9wpj6ZAYy52sDo</w:t>
-      </w:r>
-      <w:r>
-        <w:rPr>
-          <w:sz w:val="24"/>
-        </w:rPr>
-        <w:lastRenderedPageBreak/>
-        <w:t>hKxzCed6hVZBk4zgG4boIDJzNJPGZCQmaLukdur4stXu5RwF5tDcIFGoCZBQUNZAtzd8VDsyZCxxYZD</w:t>
+        <w:t>EAAXWEbgy8BwBQIYuanA6QHKUZCDbS2YgnBApoVgLRl4TZBcmdfZClyDOtyUAVhd5OAyUEwZATbyGv99wotVztOQZCETxonWOJGMS3XCTmZBfzaBNWRpwOPHYKZAwkcCoGPcDJJpiHeCHCn7a447afnYxf04WpLAvJ0wokqWOYwjVrWG9iCCqIKZABG9wpj6ZAYy52sDohKxzCed6hVZBk4zgG4boIDJzNJPGZCQmaLukdur4stXu5RwF5tDcIFGoCZBQUNZAtzd8VDsyZCxxYZD</w:t>
       </w:r>
     </w:p>
     <w:p>
@@ -4154,8 +4198,6 @@
           <w:sz w:val="24"/>
         </w:rPr>
       </w:pPr>
-      <w:bookmarkStart w:id="0" w:name="_GoBack"/>
-      <w:bookmarkEnd w:id="0"/>
     </w:p>
     <w:sectPr>
       <w:pgSz w:w="11906" w:h="16838"/>

</xml_diff>